<commit_message>
Recorre todos los textbox
</commit_message>
<xml_diff>
--- a/src/main/resources/TicketPlantilla.docx
+++ b/src/main/resources/TicketPlantilla.docx
@@ -8,583 +8,79 @@
           <w:noProof/>
         </w:rPr>
         <mc:AlternateContent>
-          <mc:Choice Requires="wpg">
+          <mc:Choice Requires="wps">
             <w:drawing>
-              <wp:anchor distT="0" distB="0" distL="114300" distR="114300" simplePos="0" relativeHeight="251659264" behindDoc="0" locked="0" layoutInCell="1" allowOverlap="1" wp14:anchorId="191888D2" wp14:editId="093B4431">
+              <wp:anchor distT="45720" distB="45720" distL="114300" distR="114300" simplePos="0" relativeHeight="251667456" behindDoc="0" locked="0" layoutInCell="1" allowOverlap="1" wp14:anchorId="4C60F651" wp14:editId="37E84302">
                 <wp:simplePos x="0" y="0"/>
                 <wp:positionH relativeFrom="margin">
                   <wp:align>center</wp:align>
                 </wp:positionH>
-                <wp:positionV relativeFrom="margin">
-                  <wp:align>center</wp:align>
+                <wp:positionV relativeFrom="paragraph">
+                  <wp:posOffset>2835275</wp:posOffset>
                 </wp:positionV>
-                <wp:extent cx="3209925" cy="5057775"/>
-                <wp:effectExtent l="0" t="0" r="9525" b="9525"/>
-                <wp:wrapTopAndBottom/>
-                <wp:docPr id="719" name="Group 719"/>
-                <wp:cNvGraphicFramePr/>
+                <wp:extent cx="2743200" cy="365760"/>
+                <wp:effectExtent l="0" t="0" r="0" b="0"/>
+                <wp:wrapSquare wrapText="bothSides"/>
+                <wp:docPr id="1751379560" name="Text Box 2"/>
+                <wp:cNvGraphicFramePr>
+                  <a:graphicFrameLocks xmlns:a="http://schemas.openxmlformats.org/drawingml/2006/main"/>
+                </wp:cNvGraphicFramePr>
                 <a:graphic xmlns:a="http://schemas.openxmlformats.org/drawingml/2006/main">
-                  <a:graphicData uri="http://schemas.microsoft.com/office/word/2010/wordprocessingGroup">
-                    <wpg:wgp>
-                      <wpg:cNvGrpSpPr/>
-                      <wpg:grpSpPr>
+                  <a:graphicData uri="http://schemas.microsoft.com/office/word/2010/wordprocessingShape">
+                    <wps:wsp>
+                      <wps:cNvSpPr txBox="1">
+                        <a:spLocks noChangeArrowheads="1"/>
+                      </wps:cNvSpPr>
+                      <wps:spPr bwMode="auto">
                         <a:xfrm>
                           <a:off x="0" y="0"/>
-                          <a:ext cx="3209925" cy="5057775"/>
-                          <a:chOff x="0" y="0"/>
-                          <a:chExt cx="3247263" cy="5353177"/>
+                          <a:ext cx="2743200" cy="365760"/>
                         </a:xfrm>
-                      </wpg:grpSpPr>
-                      <wps:wsp>
-                        <wps:cNvPr id="6" name="Shape 6"/>
-                        <wps:cNvSpPr/>
-                        <wps:spPr>
-                          <a:xfrm>
-                            <a:off x="0" y="0"/>
-                            <a:ext cx="3247263" cy="3556"/>
-                          </a:xfrm>
-                          <a:custGeom>
-                            <a:avLst/>
-                            <a:gdLst/>
-                            <a:ahLst/>
-                            <a:cxnLst/>
-                            <a:rect l="0" t="0" r="0" b="0"/>
-                            <a:pathLst>
-                              <a:path w="3247263" h="3556">
-                                <a:moveTo>
-                                  <a:pt x="0" y="0"/>
-                                </a:moveTo>
-                                <a:lnTo>
-                                  <a:pt x="3247263" y="0"/>
-                                </a:lnTo>
-                                <a:lnTo>
-                                  <a:pt x="3243580" y="3556"/>
-                                </a:lnTo>
-                                <a:lnTo>
-                                  <a:pt x="3683" y="3556"/>
-                                </a:lnTo>
-                                <a:lnTo>
-                                  <a:pt x="0" y="0"/>
-                                </a:lnTo>
-                                <a:close/>
-                              </a:path>
-                            </a:pathLst>
-                          </a:custGeom>
-                          <a:ln w="0" cap="flat">
-                            <a:miter lim="127000"/>
-                          </a:ln>
-                        </wps:spPr>
-                        <wps:style>
-                          <a:lnRef idx="0">
-                            <a:srgbClr val="000000">
-                              <a:alpha val="0"/>
-                            </a:srgbClr>
-                          </a:lnRef>
-                          <a:fillRef idx="1">
-                            <a:srgbClr val="000000"/>
-                          </a:fillRef>
-                          <a:effectRef idx="0">
-                            <a:scrgbClr r="0" g="0" b="0"/>
-                          </a:effectRef>
-                          <a:fontRef idx="none"/>
-                        </wps:style>
-                        <wps:bodyPr/>
-                      </wps:wsp>
-                      <wps:wsp>
-                        <wps:cNvPr id="7" name="Shape 7"/>
-                        <wps:cNvSpPr/>
-                        <wps:spPr>
-                          <a:xfrm>
-                            <a:off x="3243580" y="0"/>
-                            <a:ext cx="3683" cy="5353177"/>
-                          </a:xfrm>
-                          <a:custGeom>
-                            <a:avLst/>
-                            <a:gdLst/>
-                            <a:ahLst/>
-                            <a:cxnLst/>
-                            <a:rect l="0" t="0" r="0" b="0"/>
-                            <a:pathLst>
-                              <a:path w="3683" h="5353177">
-                                <a:moveTo>
-                                  <a:pt x="3683" y="0"/>
-                                </a:moveTo>
-                                <a:lnTo>
-                                  <a:pt x="3683" y="5353177"/>
-                                </a:lnTo>
-                                <a:lnTo>
-                                  <a:pt x="0" y="5349621"/>
-                                </a:lnTo>
-                                <a:lnTo>
-                                  <a:pt x="0" y="3556"/>
-                                </a:lnTo>
-                                <a:lnTo>
-                                  <a:pt x="3683" y="0"/>
-                                </a:lnTo>
-                                <a:close/>
-                              </a:path>
-                            </a:pathLst>
-                          </a:custGeom>
-                          <a:ln w="0" cap="flat">
-                            <a:miter lim="127000"/>
-                          </a:ln>
-                        </wps:spPr>
-                        <wps:style>
-                          <a:lnRef idx="0">
-                            <a:srgbClr val="000000">
-                              <a:alpha val="0"/>
-                            </a:srgbClr>
-                          </a:lnRef>
-                          <a:fillRef idx="1">
-                            <a:srgbClr val="000000"/>
-                          </a:fillRef>
-                          <a:effectRef idx="0">
-                            <a:scrgbClr r="0" g="0" b="0"/>
-                          </a:effectRef>
-                          <a:fontRef idx="none"/>
-                        </wps:style>
-                        <wps:bodyPr/>
-                      </wps:wsp>
-                      <wps:wsp>
-                        <wps:cNvPr id="8" name="Shape 8"/>
-                        <wps:cNvSpPr/>
-                        <wps:spPr>
-                          <a:xfrm>
-                            <a:off x="0" y="5349621"/>
-                            <a:ext cx="3247263" cy="3556"/>
-                          </a:xfrm>
-                          <a:custGeom>
-                            <a:avLst/>
-                            <a:gdLst/>
-                            <a:ahLst/>
-                            <a:cxnLst/>
-                            <a:rect l="0" t="0" r="0" b="0"/>
-                            <a:pathLst>
-                              <a:path w="3247263" h="3556">
-                                <a:moveTo>
-                                  <a:pt x="3683" y="0"/>
-                                </a:moveTo>
-                                <a:lnTo>
-                                  <a:pt x="3243580" y="0"/>
-                                </a:lnTo>
-                                <a:lnTo>
-                                  <a:pt x="3247263" y="3556"/>
-                                </a:lnTo>
-                                <a:lnTo>
-                                  <a:pt x="0" y="3556"/>
-                                </a:lnTo>
-                                <a:lnTo>
-                                  <a:pt x="3683" y="0"/>
-                                </a:lnTo>
-                                <a:close/>
-                              </a:path>
-                            </a:pathLst>
-                          </a:custGeom>
-                          <a:ln w="0" cap="flat">
-                            <a:miter lim="127000"/>
-                          </a:ln>
-                        </wps:spPr>
-                        <wps:style>
-                          <a:lnRef idx="0">
-                            <a:srgbClr val="000000">
-                              <a:alpha val="0"/>
-                            </a:srgbClr>
-                          </a:lnRef>
-                          <a:fillRef idx="1">
-                            <a:srgbClr val="000000"/>
-                          </a:fillRef>
-                          <a:effectRef idx="0">
-                            <a:scrgbClr r="0" g="0" b="0"/>
-                          </a:effectRef>
-                          <a:fontRef idx="none"/>
-                        </wps:style>
-                        <wps:bodyPr/>
-                      </wps:wsp>
-                      <wps:wsp>
-                        <wps:cNvPr id="9" name="Shape 9"/>
-                        <wps:cNvSpPr/>
-                        <wps:spPr>
-                          <a:xfrm>
-                            <a:off x="0" y="0"/>
-                            <a:ext cx="3683" cy="5353177"/>
-                          </a:xfrm>
-                          <a:custGeom>
-                            <a:avLst/>
-                            <a:gdLst/>
-                            <a:ahLst/>
-                            <a:cxnLst/>
-                            <a:rect l="0" t="0" r="0" b="0"/>
-                            <a:pathLst>
-                              <a:path w="3683" h="5353177">
-                                <a:moveTo>
-                                  <a:pt x="0" y="0"/>
-                                </a:moveTo>
-                                <a:lnTo>
-                                  <a:pt x="3683" y="3556"/>
-                                </a:lnTo>
-                                <a:lnTo>
-                                  <a:pt x="3683" y="5349621"/>
-                                </a:lnTo>
-                                <a:lnTo>
-                                  <a:pt x="0" y="5353177"/>
-                                </a:lnTo>
-                                <a:lnTo>
-                                  <a:pt x="0" y="0"/>
-                                </a:lnTo>
-                                <a:close/>
-                              </a:path>
-                            </a:pathLst>
-                          </a:custGeom>
-                          <a:ln w="0" cap="flat">
-                            <a:miter lim="127000"/>
-                          </a:ln>
-                        </wps:spPr>
-                        <wps:style>
-                          <a:lnRef idx="0">
-                            <a:srgbClr val="000000">
-                              <a:alpha val="0"/>
-                            </a:srgbClr>
-                          </a:lnRef>
-                          <a:fillRef idx="1">
-                            <a:srgbClr val="000000"/>
-                          </a:fillRef>
-                          <a:effectRef idx="0">
-                            <a:scrgbClr r="0" g="0" b="0"/>
-                          </a:effectRef>
-                          <a:fontRef idx="none"/>
-                        </wps:style>
-                        <wps:bodyPr/>
-                      </wps:wsp>
-                      <wps:wsp>
-                        <wps:cNvPr id="14" name="Rectangle 14"/>
-                        <wps:cNvSpPr/>
-                        <wps:spPr>
-                          <a:xfrm>
-                            <a:off x="1561465" y="108128"/>
-                            <a:ext cx="32870" cy="109369"/>
-                          </a:xfrm>
-                          <a:prstGeom prst="rect">
-                            <a:avLst/>
-                          </a:prstGeom>
-                          <a:ln>
-                            <a:noFill/>
-                          </a:ln>
-                        </wps:spPr>
-                        <wps:txbx>
-                          <w:txbxContent>
-                            <w:p>
-                              <w:r>
-                                <w:rPr>
-                                  <w:rFonts w:ascii="Arial" w:eastAsia="Arial" w:hAnsi="Arial" w:cs="Arial"/>
-                                  <w:sz w:val="14"/>
-                                </w:rPr>
-                                <w:t xml:space="preserve"> </w:t>
-                              </w:r>
-                            </w:p>
-                          </w:txbxContent>
-                        </wps:txbx>
-                        <wps:bodyPr horzOverflow="overflow" vert="horz" lIns="0" tIns="0" rIns="0" bIns="0" rtlCol="0">
-                          <a:noAutofit/>
-                        </wps:bodyPr>
-                      </wps:wsp>
-                      <wps:wsp>
-                        <wps:cNvPr id="19" name="Rectangle 19"/>
-                        <wps:cNvSpPr/>
-                        <wps:spPr>
-                          <a:xfrm>
-                            <a:off x="2865628" y="263009"/>
-                            <a:ext cx="33293" cy="110775"/>
-                          </a:xfrm>
-                          <a:prstGeom prst="rect">
-                            <a:avLst/>
-                          </a:prstGeom>
-                          <a:ln>
-                            <a:noFill/>
-                          </a:ln>
-                        </wps:spPr>
-                        <wps:txbx>
-                          <w:txbxContent>
-                            <w:p>
-                              <w:r>
-                                <w:rPr>
-                                  <w:rFonts w:ascii="Arial" w:eastAsia="Arial" w:hAnsi="Arial" w:cs="Arial"/>
-                                  <w:sz w:val="14"/>
-                                </w:rPr>
-                                <w:t xml:space="preserve"> </w:t>
-                              </w:r>
-                            </w:p>
-                          </w:txbxContent>
-                        </wps:txbx>
-                        <wps:bodyPr horzOverflow="overflow" vert="horz" lIns="0" tIns="0" rIns="0" bIns="0" rtlCol="0">
-                          <a:noAutofit/>
-                        </wps:bodyPr>
-                      </wps:wsp>
-                      <wps:wsp>
-                        <wps:cNvPr id="23" name="Rectangle 23"/>
-                        <wps:cNvSpPr/>
-                        <wps:spPr>
-                          <a:xfrm>
-                            <a:off x="1635125" y="1844383"/>
-                            <a:ext cx="39914" cy="132805"/>
-                          </a:xfrm>
-                          <a:prstGeom prst="rect">
-                            <a:avLst/>
-                          </a:prstGeom>
-                          <a:ln>
-                            <a:noFill/>
-                          </a:ln>
-                        </wps:spPr>
-                        <wps:txbx>
-                          <w:txbxContent>
-                            <w:p>
-                              <w:r>
-                                <w:rPr>
-                                  <w:rFonts w:ascii="Arial" w:eastAsia="Arial" w:hAnsi="Arial" w:cs="Arial"/>
-                                  <w:sz w:val="17"/>
-                                </w:rPr>
-                                <w:t xml:space="preserve"> </w:t>
-                              </w:r>
-                            </w:p>
-                          </w:txbxContent>
-                        </wps:txbx>
-                        <wps:bodyPr horzOverflow="overflow" vert="horz" lIns="0" tIns="0" rIns="0" bIns="0" rtlCol="0">
-                          <a:noAutofit/>
-                        </wps:bodyPr>
-                      </wps:wsp>
-                      <wps:wsp>
-                        <wps:cNvPr id="41" name="Rectangle 41"/>
-                        <wps:cNvSpPr/>
-                        <wps:spPr>
-                          <a:xfrm>
-                            <a:off x="818642" y="831588"/>
-                            <a:ext cx="33293" cy="110775"/>
-                          </a:xfrm>
-                          <a:prstGeom prst="rect">
-                            <a:avLst/>
-                          </a:prstGeom>
-                          <a:ln>
-                            <a:noFill/>
-                          </a:ln>
-                        </wps:spPr>
-                        <wps:txbx>
-                          <w:txbxContent>
-                            <w:p>
-                              <w:r>
-                                <w:rPr>
-                                  <w:rFonts w:ascii="Arial" w:eastAsia="Arial" w:hAnsi="Arial" w:cs="Arial"/>
-                                  <w:sz w:val="14"/>
-                                </w:rPr>
-                                <w:t xml:space="preserve"> </w:t>
-                              </w:r>
-                            </w:p>
-                          </w:txbxContent>
-                        </wps:txbx>
-                        <wps:bodyPr horzOverflow="overflow" vert="horz" lIns="0" tIns="0" rIns="0" bIns="0" rtlCol="0">
-                          <a:noAutofit/>
-                        </wps:bodyPr>
-                      </wps:wsp>
-                      <wps:wsp>
-                        <wps:cNvPr id="43" name="Rectangle 43"/>
-                        <wps:cNvSpPr/>
-                        <wps:spPr>
-                          <a:xfrm>
-                            <a:off x="1093851" y="831588"/>
-                            <a:ext cx="33293" cy="110775"/>
-                          </a:xfrm>
-                          <a:prstGeom prst="rect">
-                            <a:avLst/>
-                          </a:prstGeom>
-                          <a:ln>
-                            <a:noFill/>
-                          </a:ln>
-                        </wps:spPr>
-                        <wps:txbx>
-                          <w:txbxContent>
-                            <w:p>
-                              <w:r>
-                                <w:rPr>
-                                  <w:rFonts w:ascii="Arial" w:eastAsia="Arial" w:hAnsi="Arial" w:cs="Arial"/>
-                                  <w:sz w:val="14"/>
-                                </w:rPr>
-                                <w:t xml:space="preserve"> </w:t>
-                              </w:r>
-                            </w:p>
-                          </w:txbxContent>
-                        </wps:txbx>
-                        <wps:bodyPr horzOverflow="overflow" vert="horz" lIns="0" tIns="0" rIns="0" bIns="0" rtlCol="0">
-                          <a:noAutofit/>
-                        </wps:bodyPr>
-                      </wps:wsp>
-                      <wps:wsp>
-                        <wps:cNvPr id="45" name="Rectangle 45"/>
-                        <wps:cNvSpPr/>
-                        <wps:spPr>
-                          <a:xfrm>
-                            <a:off x="147701" y="3632162"/>
-                            <a:ext cx="446657" cy="132806"/>
-                          </a:xfrm>
-                          <a:prstGeom prst="rect">
-                            <a:avLst/>
-                          </a:prstGeom>
-                          <a:ln>
-                            <a:noFill/>
-                          </a:ln>
-                        </wps:spPr>
-                        <wps:txbx>
-                          <w:txbxContent>
-                            <w:p>
-                              <w:r>
-                                <w:rPr>
-                                  <w:rFonts w:ascii="Arial" w:eastAsia="Arial" w:hAnsi="Arial" w:cs="Arial"/>
-                                  <w:sz w:val="17"/>
-                                </w:rPr>
-                                <w:t>Distrito</w:t>
-                              </w:r>
-                            </w:p>
-                          </w:txbxContent>
-                        </wps:txbx>
-                        <wps:bodyPr horzOverflow="overflow" vert="horz" lIns="0" tIns="0" rIns="0" bIns="0" rtlCol="0">
-                          <a:noAutofit/>
-                        </wps:bodyPr>
-                      </wps:wsp>
-                      <wps:wsp>
-                        <wps:cNvPr id="46" name="Rectangle 46"/>
-                        <wps:cNvSpPr/>
-                        <wps:spPr>
-                          <a:xfrm>
-                            <a:off x="147609" y="3773532"/>
-                            <a:ext cx="3005120" cy="341268"/>
-                          </a:xfrm>
-                          <a:prstGeom prst="rect">
-                            <a:avLst/>
-                          </a:prstGeom>
-                          <a:ln>
-                            <a:noFill/>
-                          </a:ln>
-                        </wps:spPr>
-                        <wps:txbx>
-                          <w:txbxContent>
-                            <w:p>
-                              <w:pPr>
-                                <w:rPr>
-                                  <w:lang w:val="en-US"/>
-                                </w:rPr>
-                              </w:pPr>
-                              <w:proofErr w:type="spellStart"/>
-                              <w:r>
-                                <w:rPr>
-                                  <w:rFonts w:ascii="Arial" w:eastAsia="Arial" w:hAnsi="Arial" w:cs="Arial"/>
-                                  <w:sz w:val="34"/>
-                                  <w:lang w:val="en-US"/>
-                                </w:rPr>
-                                <w:t>Prueba</w:t>
-                              </w:r>
-                              <w:proofErr w:type="spellEnd"/>
-                            </w:p>
-                          </w:txbxContent>
-                        </wps:txbx>
-                        <wps:bodyPr horzOverflow="overflow" vert="horz" lIns="0" tIns="0" rIns="0" bIns="0" rtlCol="0">
-                          <a:noAutofit/>
-                        </wps:bodyPr>
-                      </wps:wsp>
-                      <wps:wsp>
-                        <wps:cNvPr id="47" name="Rectangle 47"/>
-                        <wps:cNvSpPr/>
-                        <wps:spPr>
-                          <a:xfrm>
-                            <a:off x="147628" y="1425227"/>
-                            <a:ext cx="2917381" cy="664154"/>
-                          </a:xfrm>
-                          <a:prstGeom prst="rect">
-                            <a:avLst/>
-                          </a:prstGeom>
-                          <a:ln>
-                            <a:noFill/>
-                          </a:ln>
-                        </wps:spPr>
-                        <wps:txbx>
-                          <w:txbxContent>
-                            <w:p>
-                              <w:pPr>
-                                <w:rPr>
-                                  <w:lang w:val="en-US"/>
-                                </w:rPr>
-                              </w:pPr>
-                              <w:r>
-                                <w:rPr>
-                                  <w:rFonts w:ascii="Arial" w:eastAsia="Arial" w:hAnsi="Arial" w:cs="Arial"/>
-                                  <w:b/>
-                                  <w:sz w:val="34"/>
-                                  <w:lang w:val="en-US"/>
-                                </w:rPr>
-                                <w:t xml:space="preserve">LOOP </w:t>
-                              </w:r>
-                              <w:r>
-                                <w:rPr>
-                                  <w:rFonts w:ascii="Arial" w:eastAsia="Arial" w:hAnsi="Arial" w:cs="Arial"/>
-                                  <w:b/>
-                                  <w:sz w:val="34"/>
-                                  <w:lang w:val="en-US"/>
-                                </w:rPr>
-                                <w:t>PRUEBA</w:t>
-                              </w:r>
-                            </w:p>
-                          </w:txbxContent>
-                        </wps:txbx>
-                        <wps:bodyPr horzOverflow="overflow" vert="horz" lIns="0" tIns="0" rIns="0" bIns="0" rtlCol="0">
-                          <a:noAutofit/>
-                        </wps:bodyPr>
-                      </wps:wsp>
-                      <wps:wsp>
-                        <wps:cNvPr id="50" name="Rectangle 50"/>
-                        <wps:cNvSpPr/>
-                        <wps:spPr>
-                          <a:xfrm>
-                            <a:off x="147688" y="2765435"/>
-                            <a:ext cx="2741816" cy="221395"/>
-                          </a:xfrm>
-                          <a:prstGeom prst="rect">
-                            <a:avLst/>
-                          </a:prstGeom>
-                          <a:ln>
-                            <a:noFill/>
-                          </a:ln>
-                        </wps:spPr>
-                        <wps:txbx>
-                          <w:txbxContent>
-                            <w:p>
-                              <w:proofErr w:type="spellStart"/>
-                              <w:r>
-                                <w:rPr>
-                                  <w:rFonts w:ascii="Arial" w:eastAsia="Arial" w:hAnsi="Arial" w:cs="Arial"/>
-                                  <w:sz w:val="28"/>
-                                </w:rPr>
-                                <w:t>To</w:t>
-                              </w:r>
-                              <w:proofErr w:type="spellEnd"/>
-                              <w:r>
-                                <w:rPr>
-                                  <w:rFonts w:ascii="Arial" w:eastAsia="Arial" w:hAnsi="Arial" w:cs="Arial"/>
-                                  <w:sz w:val="28"/>
-                                </w:rPr>
-                                <w:t xml:space="preserve">: </w:t>
-                              </w:r>
-                              <w:r>
-                                <w:rPr>
-                                  <w:rFonts w:ascii="Arial" w:eastAsia="Arial" w:hAnsi="Arial" w:cs="Arial"/>
-                                  <w:sz w:val="28"/>
-                                </w:rPr>
-                                <w:t>Prueba</w:t>
-                              </w:r>
-                            </w:p>
-                            <w:p/>
-                          </w:txbxContent>
-                        </wps:txbx>
-                        <wps:bodyPr horzOverflow="overflow" vert="horz" lIns="0" tIns="0" rIns="0" bIns="0" rtlCol="0">
-                          <a:noAutofit/>
-                        </wps:bodyPr>
-                      </wps:wsp>
-                    </wpg:wgp>
+                        <a:prstGeom prst="rect">
+                          <a:avLst/>
+                        </a:prstGeom>
+                        <a:solidFill>
+                          <a:srgbClr val="FFFFFF"/>
+                        </a:solidFill>
+                        <a:ln w="9525">
+                          <a:noFill/>
+                          <a:miter lim="800000"/>
+                          <a:headEnd/>
+                          <a:tailEnd/>
+                        </a:ln>
+                      </wps:spPr>
+                      <wps:txbx>
+                        <w:txbxContent>
+                          <w:p>
+                            <w:pPr>
+                              <w:rPr>
+                                <w:lang w:val="en-US"/>
+                              </w:rPr>
+                            </w:pPr>
+                            <w:proofErr w:type="spellStart"/>
+                            <w:r>
+                              <w:rPr>
+                                <w:rFonts w:ascii="Arial" w:eastAsia="Arial" w:hAnsi="Arial" w:cs="Arial"/>
+                                <w:sz w:val="34"/>
+                                <w:lang w:val="en-US"/>
+                              </w:rPr>
+                              <w:t>Prueba</w:t>
+                            </w:r>
+                            <w:proofErr w:type="spellEnd"/>
+                          </w:p>
+                          <w:p>
+                            <w:pPr>
+                              <w:rPr>
+                                <w:lang w:val="en-US"/>
+                              </w:rPr>
+                            </w:pPr>
+                          </w:p>
+                        </w:txbxContent>
+                      </wps:txbx>
+                      <wps:bodyPr rot="0" vert="horz" wrap="square" lIns="91440" tIns="45720" rIns="91440" bIns="45720" anchor="t" anchorCtr="0">
+                        <a:noAutofit/>
+                      </wps:bodyPr>
+                    </wps:wsp>
                   </a:graphicData>
                 </a:graphic>
                 <wp14:sizeRelH relativeFrom="margin">
@@ -598,208 +94,475 @@
           </mc:Choice>
           <mc:Fallback>
             <w:pict>
-              <v:group w14:anchorId="191888D2" id="Group 719" o:spid="_x0000_s1026" style="position:absolute;margin-left:0;margin-top:0;width:252.75pt;height:398.25pt;z-index:251659264;mso-position-horizontal:center;mso-position-horizontal-relative:margin;mso-position-vertical:center;mso-position-vertical-relative:margin;mso-width-relative:margin;mso-height-relative:margin" coordsize="32472,53531" o:gfxdata="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">
-                <v:shape id="Shape 6" o:spid="_x0000_s1027" style="position:absolute;width:32472;height:35;visibility:visible;mso-wrap-style:square;v-text-anchor:top" coordsize="3247263,3556" o:gfxdata="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" path="m,l3247263,r-3683,3556l3683,3556,,xe" fillcolor="black" stroked="f" strokeweight="0">
-                  <v:stroke miterlimit="83231f" joinstyle="miter"/>
-                  <v:path arrowok="t" textboxrect="0,0,3247263,3556"/>
-                </v:shape>
-                <v:shape id="Shape 7" o:spid="_x0000_s1028" style="position:absolute;left:32435;width:37;height:53531;visibility:visible;mso-wrap-style:square;v-text-anchor:top" coordsize="3683,5353177" o:gfxdata="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" path="m3683,r,5353177l,5349621,,3556,3683,xe" fillcolor="black" stroked="f" strokeweight="0">
-                  <v:stroke miterlimit="83231f" joinstyle="miter"/>
-                  <v:path arrowok="t" textboxrect="0,0,3683,5353177"/>
-                </v:shape>
-                <v:shape id="Shape 8" o:spid="_x0000_s1029" style="position:absolute;top:53496;width:32472;height:35;visibility:visible;mso-wrap-style:square;v-text-anchor:top" coordsize="3247263,3556" o:gfxdata="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" path="m3683,l3243580,r3683,3556l,3556,3683,xe" fillcolor="black" stroked="f" strokeweight="0">
-                  <v:stroke miterlimit="83231f" joinstyle="miter"/>
-                  <v:path arrowok="t" textboxrect="0,0,3247263,3556"/>
-                </v:shape>
-                <v:shape id="Shape 9" o:spid="_x0000_s1030" style="position:absolute;width:36;height:53531;visibility:visible;mso-wrap-style:square;v-text-anchor:top" coordsize="3683,5353177" o:gfxdata="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" path="m,l3683,3556r,5346065l,5353177,,xe" fillcolor="black" stroked="f" strokeweight="0">
-                  <v:stroke miterlimit="83231f" joinstyle="miter"/>
-                  <v:path arrowok="t" textboxrect="0,0,3683,5353177"/>
-                </v:shape>
-                <v:rect id="Rectangle 14" o:spid="_x0000_s1031" style="position:absolute;left:15614;top:1081;width:329;height:1093;visibility:visible;mso-wrap-style:square;v-text-anchor:top" o:gfxdata="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" filled="f" stroked="f">
-                  <v:textbox inset="0,0,0,0">
-                    <w:txbxContent>
-                      <w:p>
-                        <w:r>
-                          <w:rPr>
-                            <w:rFonts w:ascii="Arial" w:eastAsia="Arial" w:hAnsi="Arial" w:cs="Arial"/>
-                            <w:sz w:val="14"/>
-                          </w:rPr>
-                          <w:t xml:space="preserve"> </w:t>
-                        </w:r>
-                      </w:p>
-                    </w:txbxContent>
-                  </v:textbox>
-                </v:rect>
-                <v:rect id="Rectangle 19" o:spid="_x0000_s1032" style="position:absolute;left:28656;top:2630;width:333;height:1107;visibility:visible;mso-wrap-style:square;v-text-anchor:top" o:gfxdata="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" filled="f" stroked="f">
-                  <v:textbox inset="0,0,0,0">
-                    <w:txbxContent>
-                      <w:p>
-                        <w:r>
-                          <w:rPr>
-                            <w:rFonts w:ascii="Arial" w:eastAsia="Arial" w:hAnsi="Arial" w:cs="Arial"/>
-                            <w:sz w:val="14"/>
-                          </w:rPr>
-                          <w:t xml:space="preserve"> </w:t>
-                        </w:r>
-                      </w:p>
-                    </w:txbxContent>
-                  </v:textbox>
-                </v:rect>
-                <v:rect id="Rectangle 23" o:spid="_x0000_s1033" style="position:absolute;left:16351;top:18443;width:399;height:1328;visibility:visible;mso-wrap-style:square;v-text-anchor:top" o:gfxdata="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" filled="f" stroked="f">
-                  <v:textbox inset="0,0,0,0">
-                    <w:txbxContent>
-                      <w:p>
-                        <w:r>
-                          <w:rPr>
-                            <w:rFonts w:ascii="Arial" w:eastAsia="Arial" w:hAnsi="Arial" w:cs="Arial"/>
-                            <w:sz w:val="17"/>
-                          </w:rPr>
-                          <w:t xml:space="preserve"> </w:t>
-                        </w:r>
-                      </w:p>
-                    </w:txbxContent>
-                  </v:textbox>
-                </v:rect>
-                <v:rect id="Rectangle 41" o:spid="_x0000_s1034" style="position:absolute;left:8186;top:8315;width:333;height:1108;visibility:visible;mso-wrap-style:square;v-text-anchor:top" o:gfxdata="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" filled="f" stroked="f">
-                  <v:textbox inset="0,0,0,0">
-                    <w:txbxContent>
-                      <w:p>
-                        <w:r>
-                          <w:rPr>
-                            <w:rFonts w:ascii="Arial" w:eastAsia="Arial" w:hAnsi="Arial" w:cs="Arial"/>
-                            <w:sz w:val="14"/>
-                          </w:rPr>
-                          <w:t xml:space="preserve"> </w:t>
-                        </w:r>
-                      </w:p>
-                    </w:txbxContent>
-                  </v:textbox>
-                </v:rect>
-                <v:rect id="Rectangle 43" o:spid="_x0000_s1035" style="position:absolute;left:10938;top:8315;width:333;height:1108;visibility:visible;mso-wrap-style:square;v-text-anchor:top" o:gfxdata="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" filled="f" stroked="f">
-                  <v:textbox inset="0,0,0,0">
-                    <w:txbxContent>
-                      <w:p>
-                        <w:r>
-                          <w:rPr>
-                            <w:rFonts w:ascii="Arial" w:eastAsia="Arial" w:hAnsi="Arial" w:cs="Arial"/>
-                            <w:sz w:val="14"/>
-                          </w:rPr>
-                          <w:t xml:space="preserve"> </w:t>
-                        </w:r>
-                      </w:p>
-                    </w:txbxContent>
-                  </v:textbox>
-                </v:rect>
-                <v:rect id="Rectangle 45" o:spid="_x0000_s1036" style="position:absolute;left:1477;top:36321;width:4466;height:1328;visibility:visible;mso-wrap-style:square;v-text-anchor:top" o:gfxdata="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" filled="f" stroked="f">
-                  <v:textbox inset="0,0,0,0">
-                    <w:txbxContent>
-                      <w:p>
-                        <w:r>
-                          <w:rPr>
-                            <w:rFonts w:ascii="Arial" w:eastAsia="Arial" w:hAnsi="Arial" w:cs="Arial"/>
-                            <w:sz w:val="17"/>
-                          </w:rPr>
-                          <w:t>Distrito</w:t>
-                        </w:r>
-                      </w:p>
-                    </w:txbxContent>
-                  </v:textbox>
-                </v:rect>
-                <v:rect id="Rectangle 46" o:spid="_x0000_s1037" style="position:absolute;left:1476;top:37735;width:30051;height:3413;visibility:visible;mso-wrap-style:square;v-text-anchor:top" o:gfxdata="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" filled="f" stroked="f">
-                  <v:textbox inset="0,0,0,0">
-                    <w:txbxContent>
-                      <w:p>
-                        <w:pPr>
-                          <w:rPr>
-                            <w:lang w:val="en-US"/>
-                          </w:rPr>
-                        </w:pPr>
-                        <w:proofErr w:type="spellStart"/>
-                        <w:r>
-                          <w:rPr>
-                            <w:rFonts w:ascii="Arial" w:eastAsia="Arial" w:hAnsi="Arial" w:cs="Arial"/>
-                            <w:sz w:val="34"/>
-                            <w:lang w:val="en-US"/>
-                          </w:rPr>
-                          <w:t>Prueba</w:t>
-                        </w:r>
-                        <w:proofErr w:type="spellEnd"/>
-                      </w:p>
-                    </w:txbxContent>
-                  </v:textbox>
-                </v:rect>
-                <v:rect id="Rectangle 47" o:spid="_x0000_s1038" style="position:absolute;left:1476;top:14252;width:29174;height:6641;visibility:visible;mso-wrap-style:square;v-text-anchor:top" o:gfxdata="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" filled="f" stroked="f">
-                  <v:textbox inset="0,0,0,0">
-                    <w:txbxContent>
-                      <w:p>
-                        <w:pPr>
-                          <w:rPr>
-                            <w:lang w:val="en-US"/>
-                          </w:rPr>
-                        </w:pPr>
-                        <w:r>
-                          <w:rPr>
-                            <w:rFonts w:ascii="Arial" w:eastAsia="Arial" w:hAnsi="Arial" w:cs="Arial"/>
-                            <w:b/>
-                            <w:sz w:val="34"/>
-                            <w:lang w:val="en-US"/>
-                          </w:rPr>
-                          <w:t xml:space="preserve">LOOP </w:t>
-                        </w:r>
-                        <w:r>
-                          <w:rPr>
-                            <w:rFonts w:ascii="Arial" w:eastAsia="Arial" w:hAnsi="Arial" w:cs="Arial"/>
-                            <w:b/>
-                            <w:sz w:val="34"/>
-                            <w:lang w:val="en-US"/>
-                          </w:rPr>
-                          <w:t>PRUEBA</w:t>
-                        </w:r>
-                      </w:p>
-                    </w:txbxContent>
-                  </v:textbox>
-                </v:rect>
-                <v:rect id="Rectangle 50" o:spid="_x0000_s1039" style="position:absolute;left:1476;top:27654;width:27419;height:2214;visibility:visible;mso-wrap-style:square;v-text-anchor:top" o:gfxdata="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" filled="f" stroked="f">
-                  <v:textbox inset="0,0,0,0">
-                    <w:txbxContent>
-                      <w:p>
-                        <w:proofErr w:type="spellStart"/>
-                        <w:r>
-                          <w:rPr>
-                            <w:rFonts w:ascii="Arial" w:eastAsia="Arial" w:hAnsi="Arial" w:cs="Arial"/>
-                            <w:sz w:val="28"/>
-                          </w:rPr>
-                          <w:t>To</w:t>
-                        </w:r>
-                        <w:proofErr w:type="spellEnd"/>
-                        <w:r>
-                          <w:rPr>
-                            <w:rFonts w:ascii="Arial" w:eastAsia="Arial" w:hAnsi="Arial" w:cs="Arial"/>
-                            <w:sz w:val="28"/>
-                          </w:rPr>
-                          <w:t xml:space="preserve">: </w:t>
-                        </w:r>
-                        <w:r>
-                          <w:rPr>
-                            <w:rFonts w:ascii="Arial" w:eastAsia="Arial" w:hAnsi="Arial" w:cs="Arial"/>
-                            <w:sz w:val="28"/>
-                          </w:rPr>
-                          <w:t>Prueba</w:t>
-                        </w:r>
-                      </w:p>
-                      <w:p/>
-                    </w:txbxContent>
-                  </v:textbox>
-                </v:rect>
-                <w10:wrap type="topAndBottom" anchorx="margin" anchory="margin"/>
-              </v:group>
+              <v:shapetype w14:anchorId="4C60F651" id="_x0000_t202" coordsize="21600,21600" o:spt="202" path="m,l,21600r21600,l21600,xe">
+                <v:stroke joinstyle="miter"/>
+                <v:path gradientshapeok="t" o:connecttype="rect"/>
+              </v:shapetype>
+              <v:shape id="Text Box 2" o:spid="_x0000_s1026" type="#_x0000_t202" style="position:absolute;margin-left:0;margin-top:223.25pt;width:3in;height:28.8pt;z-index:251667456;visibility:visible;mso-wrap-style:square;mso-width-percent:0;mso-height-percent:0;mso-wrap-distance-left:9pt;mso-wrap-distance-top:3.6pt;mso-wrap-distance-right:9pt;mso-wrap-distance-bottom:3.6pt;mso-position-horizontal:center;mso-position-horizontal-relative:margin;mso-position-vertical:absolute;mso-position-vertical-relative:text;mso-width-percent:0;mso-height-percent:0;mso-width-relative:margin;mso-height-relative:margin;v-text-anchor:top" o:gfxdata="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" stroked="f">
+                <v:textbox>
+                  <w:txbxContent>
+                    <w:p>
+                      <w:pPr>
+                        <w:rPr>
+                          <w:lang w:val="en-US"/>
+                        </w:rPr>
+                      </w:pPr>
+                      <w:proofErr w:type="spellStart"/>
+                      <w:r>
+                        <w:rPr>
+                          <w:rFonts w:ascii="Arial" w:eastAsia="Arial" w:hAnsi="Arial" w:cs="Arial"/>
+                          <w:sz w:val="34"/>
+                          <w:lang w:val="en-US"/>
+                        </w:rPr>
+                        <w:t>Prueba</w:t>
+                      </w:r>
+                      <w:proofErr w:type="spellEnd"/>
+                    </w:p>
+                    <w:p>
+                      <w:pPr>
+                        <w:rPr>
+                          <w:lang w:val="en-US"/>
+                        </w:rPr>
+                      </w:pPr>
+                    </w:p>
+                  </w:txbxContent>
+                </v:textbox>
+                <w10:wrap type="square" anchorx="margin"/>
+              </v:shape>
+            </w:pict>
+          </mc:Fallback>
+        </mc:AlternateContent>
+      </w:r>
+      <w:r>
+        <w:rPr>
+          <w:noProof/>
+        </w:rPr>
+        <mc:AlternateContent>
+          <mc:Choice Requires="wps">
+            <w:drawing>
+              <wp:anchor distT="0" distB="0" distL="114300" distR="114300" simplePos="0" relativeHeight="251659264" behindDoc="0" locked="0" layoutInCell="1" allowOverlap="1" wp14:anchorId="356DE7D2" wp14:editId="4D2D2BD5">
+                <wp:simplePos x="0" y="0"/>
+                <wp:positionH relativeFrom="margin">
+                  <wp:align>center</wp:align>
+                </wp:positionH>
+                <wp:positionV relativeFrom="paragraph">
+                  <wp:posOffset>-809625</wp:posOffset>
+                </wp:positionV>
+                <wp:extent cx="3429000" cy="5257800"/>
+                <wp:effectExtent l="0" t="0" r="19050" b="19050"/>
+                <wp:wrapNone/>
+                <wp:docPr id="1880241715" name="Rectangle 1"/>
+                <wp:cNvGraphicFramePr/>
+                <a:graphic xmlns:a="http://schemas.openxmlformats.org/drawingml/2006/main">
+                  <a:graphicData uri="http://schemas.microsoft.com/office/word/2010/wordprocessingShape">
+                    <wps:wsp>
+                      <wps:cNvSpPr/>
+                      <wps:spPr>
+                        <a:xfrm>
+                          <a:off x="0" y="0"/>
+                          <a:ext cx="3429000" cy="5257800"/>
+                        </a:xfrm>
+                        <a:prstGeom prst="rect">
+                          <a:avLst/>
+                        </a:prstGeom>
+                        <a:ln>
+                          <a:solidFill>
+                            <a:schemeClr val="tx1"/>
+                          </a:solidFill>
+                        </a:ln>
+                      </wps:spPr>
+                      <wps:style>
+                        <a:lnRef idx="2">
+                          <a:schemeClr val="accent6"/>
+                        </a:lnRef>
+                        <a:fillRef idx="1">
+                          <a:schemeClr val="lt1"/>
+                        </a:fillRef>
+                        <a:effectRef idx="0">
+                          <a:schemeClr val="accent6"/>
+                        </a:effectRef>
+                        <a:fontRef idx="minor">
+                          <a:schemeClr val="dk1"/>
+                        </a:fontRef>
+                      </wps:style>
+                      <wps:bodyPr rot="0" spcFirstLastPara="0" vertOverflow="overflow" horzOverflow="overflow" vert="horz" wrap="square" lIns="91440" tIns="45720" rIns="91440" bIns="45720" numCol="1" spcCol="0" rtlCol="0" fromWordArt="0" anchor="ctr" anchorCtr="0" forceAA="0" compatLnSpc="1">
+                        <a:prstTxWarp prst="textNoShape">
+                          <a:avLst/>
+                        </a:prstTxWarp>
+                        <a:noAutofit/>
+                      </wps:bodyPr>
+                    </wps:wsp>
+                  </a:graphicData>
+                </a:graphic>
+                <wp14:sizeRelH relativeFrom="margin">
+                  <wp14:pctWidth>0</wp14:pctWidth>
+                </wp14:sizeRelH>
+                <wp14:sizeRelV relativeFrom="margin">
+                  <wp14:pctHeight>0</wp14:pctHeight>
+                </wp14:sizeRelV>
+              </wp:anchor>
+            </w:drawing>
+          </mc:Choice>
+          <mc:Fallback>
+            <w:pict>
+              <v:rect w14:anchorId="29DC2939" id="Rectangle 1" o:spid="_x0000_s1026" style="position:absolute;margin-left:0;margin-top:-63.75pt;width:270pt;height:414pt;z-index:251659264;visibility:visible;mso-wrap-style:square;mso-width-percent:0;mso-height-percent:0;mso-wrap-distance-left:9pt;mso-wrap-distance-top:0;mso-wrap-distance-right:9pt;mso-wrap-distance-bottom:0;mso-position-horizontal:center;mso-position-horizontal-relative:margin;mso-position-vertical:absolute;mso-position-vertical-relative:text;mso-width-percent:0;mso-height-percent:0;mso-width-relative:margin;mso-height-relative:margin;v-text-anchor:middle" o:gfxdata="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" fillcolor="white [3201]" strokecolor="black [3213]" strokeweight="1pt">
+                <w10:wrap anchorx="margin"/>
+              </v:rect>
+            </w:pict>
+          </mc:Fallback>
+        </mc:AlternateContent>
+      </w:r>
+      <w:r>
+        <w:rPr>
+          <w:noProof/>
+        </w:rPr>
+        <mc:AlternateContent>
+          <mc:Choice Requires="wps">
+            <w:drawing>
+              <wp:anchor distT="45720" distB="45720" distL="114300" distR="114300" simplePos="0" relativeHeight="251665408" behindDoc="0" locked="0" layoutInCell="1" allowOverlap="1" wp14:anchorId="5D921239" wp14:editId="47E9FDE3">
+                <wp:simplePos x="0" y="0"/>
+                <wp:positionH relativeFrom="margin">
+                  <wp:align>center</wp:align>
+                </wp:positionH>
+                <wp:positionV relativeFrom="paragraph">
+                  <wp:posOffset>2657475</wp:posOffset>
+                </wp:positionV>
+                <wp:extent cx="2743200" cy="228600"/>
+                <wp:effectExtent l="0" t="0" r="0" b="0"/>
+                <wp:wrapSquare wrapText="bothSides"/>
+                <wp:docPr id="222545456" name="Text Box 2"/>
+                <wp:cNvGraphicFramePr>
+                  <a:graphicFrameLocks xmlns:a="http://schemas.openxmlformats.org/drawingml/2006/main"/>
+                </wp:cNvGraphicFramePr>
+                <a:graphic xmlns:a="http://schemas.openxmlformats.org/drawingml/2006/main">
+                  <a:graphicData uri="http://schemas.microsoft.com/office/word/2010/wordprocessingShape">
+                    <wps:wsp>
+                      <wps:cNvSpPr txBox="1">
+                        <a:spLocks noChangeArrowheads="1"/>
+                      </wps:cNvSpPr>
+                      <wps:spPr bwMode="auto">
+                        <a:xfrm>
+                          <a:off x="0" y="0"/>
+                          <a:ext cx="2743200" cy="228600"/>
+                        </a:xfrm>
+                        <a:prstGeom prst="rect">
+                          <a:avLst/>
+                        </a:prstGeom>
+                        <a:solidFill>
+                          <a:srgbClr val="FFFFFF"/>
+                        </a:solidFill>
+                        <a:ln w="9525">
+                          <a:noFill/>
+                          <a:miter lim="800000"/>
+                          <a:headEnd/>
+                          <a:tailEnd/>
+                        </a:ln>
+                      </wps:spPr>
+                      <wps:txbx>
+                        <w:txbxContent>
+                          <w:p>
+                            <w:r>
+                              <w:rPr>
+                                <w:rFonts w:ascii="Arial" w:eastAsia="Arial" w:hAnsi="Arial" w:cs="Arial"/>
+                                <w:sz w:val="17"/>
+                              </w:rPr>
+                              <w:t>Distrito</w:t>
+                            </w:r>
+                          </w:p>
+                          <w:p>
+                            <w:pPr>
+                              <w:rPr>
+                                <w:lang w:val="en-US"/>
+                              </w:rPr>
+                            </w:pPr>
+                          </w:p>
+                        </w:txbxContent>
+                      </wps:txbx>
+                      <wps:bodyPr rot="0" vert="horz" wrap="square" lIns="91440" tIns="45720" rIns="91440" bIns="45720" anchor="t" anchorCtr="0">
+                        <a:noAutofit/>
+                      </wps:bodyPr>
+                    </wps:wsp>
+                  </a:graphicData>
+                </a:graphic>
+                <wp14:sizeRelH relativeFrom="margin">
+                  <wp14:pctWidth>0</wp14:pctWidth>
+                </wp14:sizeRelH>
+                <wp14:sizeRelV relativeFrom="margin">
+                  <wp14:pctHeight>0</wp14:pctHeight>
+                </wp14:sizeRelV>
+              </wp:anchor>
+            </w:drawing>
+          </mc:Choice>
+          <mc:Fallback>
+            <w:pict>
+              <v:shape w14:anchorId="5D921239" id="_x0000_s1027" type="#_x0000_t202" style="position:absolute;margin-left:0;margin-top:209.25pt;width:3in;height:18pt;z-index:251665408;visibility:visible;mso-wrap-style:square;mso-width-percent:0;mso-height-percent:0;mso-wrap-distance-left:9pt;mso-wrap-distance-top:3.6pt;mso-wrap-distance-right:9pt;mso-wrap-distance-bottom:3.6pt;mso-position-horizontal:center;mso-position-horizontal-relative:margin;mso-position-vertical:absolute;mso-position-vertical-relative:text;mso-width-percent:0;mso-height-percent:0;mso-width-relative:margin;mso-height-relative:margin;v-text-anchor:top" o:gfxdata="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" stroked="f">
+                <v:textbox>
+                  <w:txbxContent>
+                    <w:p>
+                      <w:r>
+                        <w:rPr>
+                          <w:rFonts w:ascii="Arial" w:eastAsia="Arial" w:hAnsi="Arial" w:cs="Arial"/>
+                          <w:sz w:val="17"/>
+                        </w:rPr>
+                        <w:t>Distrito</w:t>
+                      </w:r>
+                    </w:p>
+                    <w:p>
+                      <w:pPr>
+                        <w:rPr>
+                          <w:lang w:val="en-US"/>
+                        </w:rPr>
+                      </w:pPr>
+                    </w:p>
+                  </w:txbxContent>
+                </v:textbox>
+                <w10:wrap type="square" anchorx="margin"/>
+              </v:shape>
+            </w:pict>
+          </mc:Fallback>
+        </mc:AlternateContent>
+      </w:r>
+      <w:r>
+        <w:rPr>
+          <w:noProof/>
+        </w:rPr>
+        <mc:AlternateContent>
+          <mc:Choice Requires="wps">
+            <w:drawing>
+              <wp:anchor distT="45720" distB="45720" distL="114300" distR="114300" simplePos="0" relativeHeight="251661312" behindDoc="0" locked="0" layoutInCell="1" allowOverlap="1" wp14:anchorId="7E23E04B" wp14:editId="4B542E84">
+                <wp:simplePos x="0" y="0"/>
+                <wp:positionH relativeFrom="margin">
+                  <wp:align>center</wp:align>
+                </wp:positionH>
+                <wp:positionV relativeFrom="paragraph">
+                  <wp:posOffset>390525</wp:posOffset>
+                </wp:positionV>
+                <wp:extent cx="2743200" cy="685800"/>
+                <wp:effectExtent l="0" t="0" r="0" b="0"/>
+                <wp:wrapSquare wrapText="bothSides"/>
+                <wp:docPr id="217" name="Text Box 2"/>
+                <wp:cNvGraphicFramePr>
+                  <a:graphicFrameLocks xmlns:a="http://schemas.openxmlformats.org/drawingml/2006/main"/>
+                </wp:cNvGraphicFramePr>
+                <a:graphic xmlns:a="http://schemas.openxmlformats.org/drawingml/2006/main">
+                  <a:graphicData uri="http://schemas.microsoft.com/office/word/2010/wordprocessingShape">
+                    <wps:wsp>
+                      <wps:cNvSpPr txBox="1">
+                        <a:spLocks noChangeArrowheads="1"/>
+                      </wps:cNvSpPr>
+                      <wps:spPr bwMode="auto">
+                        <a:xfrm>
+                          <a:off x="0" y="0"/>
+                          <a:ext cx="2743200" cy="685800"/>
+                        </a:xfrm>
+                        <a:prstGeom prst="rect">
+                          <a:avLst/>
+                        </a:prstGeom>
+                        <a:solidFill>
+                          <a:srgbClr val="FFFFFF"/>
+                        </a:solidFill>
+                        <a:ln w="9525">
+                          <a:noFill/>
+                          <a:miter lim="800000"/>
+                          <a:headEnd/>
+                          <a:tailEnd/>
+                        </a:ln>
+                      </wps:spPr>
+                      <wps:txbx>
+                        <w:txbxContent>
+                          <w:p>
+                            <w:pPr>
+                              <w:rPr>
+                                <w:lang w:val="en-US"/>
+                              </w:rPr>
+                            </w:pPr>
+                            <w:r>
+                              <w:rPr>
+                                <w:rFonts w:ascii="Arial" w:eastAsia="Arial" w:hAnsi="Arial" w:cs="Arial"/>
+                                <w:b/>
+                                <w:sz w:val="34"/>
+                                <w:lang w:val="en-US"/>
+                              </w:rPr>
+                              <w:t>LOOP PRUEBA</w:t>
+                            </w:r>
+                          </w:p>
+                        </w:txbxContent>
+                      </wps:txbx>
+                      <wps:bodyPr rot="0" vert="horz" wrap="square" lIns="91440" tIns="45720" rIns="91440" bIns="45720" anchor="t" anchorCtr="0">
+                        <a:noAutofit/>
+                      </wps:bodyPr>
+                    </wps:wsp>
+                  </a:graphicData>
+                </a:graphic>
+                <wp14:sizeRelH relativeFrom="margin">
+                  <wp14:pctWidth>0</wp14:pctWidth>
+                </wp14:sizeRelH>
+                <wp14:sizeRelV relativeFrom="margin">
+                  <wp14:pctHeight>0</wp14:pctHeight>
+                </wp14:sizeRelV>
+              </wp:anchor>
+            </w:drawing>
+          </mc:Choice>
+          <mc:Fallback>
+            <w:pict>
+              <v:shape w14:anchorId="7E23E04B" id="_x0000_s1028" type="#_x0000_t202" style="position:absolute;margin-left:0;margin-top:30.75pt;width:3in;height:54pt;z-index:251661312;visibility:visible;mso-wrap-style:square;mso-width-percent:0;mso-height-percent:0;mso-wrap-distance-left:9pt;mso-wrap-distance-top:3.6pt;mso-wrap-distance-right:9pt;mso-wrap-distance-bottom:3.6pt;mso-position-horizontal:center;mso-position-horizontal-relative:margin;mso-position-vertical:absolute;mso-position-vertical-relative:text;mso-width-percent:0;mso-height-percent:0;mso-width-relative:margin;mso-height-relative:margin;v-text-anchor:top" o:gfxdata="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" stroked="f">
+                <v:textbox>
+                  <w:txbxContent>
+                    <w:p>
+                      <w:pPr>
+                        <w:rPr>
+                          <w:lang w:val="en-US"/>
+                        </w:rPr>
+                      </w:pPr>
+                      <w:r>
+                        <w:rPr>
+                          <w:rFonts w:ascii="Arial" w:eastAsia="Arial" w:hAnsi="Arial" w:cs="Arial"/>
+                          <w:b/>
+                          <w:sz w:val="34"/>
+                          <w:lang w:val="en-US"/>
+                        </w:rPr>
+                        <w:t>LOOP PRUEBA</w:t>
+                      </w:r>
+                    </w:p>
+                  </w:txbxContent>
+                </v:textbox>
+                <w10:wrap type="square" anchorx="margin"/>
+              </v:shape>
+            </w:pict>
+          </mc:Fallback>
+        </mc:AlternateContent>
+      </w:r>
+      <w:r>
+        <w:rPr>
+          <w:noProof/>
+        </w:rPr>
+        <mc:AlternateContent>
+          <mc:Choice Requires="wps">
+            <w:drawing>
+              <wp:anchor distT="45720" distB="45720" distL="114300" distR="114300" simplePos="0" relativeHeight="251663360" behindDoc="0" locked="0" layoutInCell="1" allowOverlap="1" wp14:anchorId="292DE7EA" wp14:editId="6445E5C7">
+                <wp:simplePos x="0" y="0"/>
+                <wp:positionH relativeFrom="margin">
+                  <wp:align>center</wp:align>
+                </wp:positionH>
+                <wp:positionV relativeFrom="paragraph">
+                  <wp:posOffset>1619250</wp:posOffset>
+                </wp:positionV>
+                <wp:extent cx="2743200" cy="342900"/>
+                <wp:effectExtent l="0" t="0" r="0" b="0"/>
+                <wp:wrapSquare wrapText="bothSides"/>
+                <wp:docPr id="1966423480" name="Text Box 2"/>
+                <wp:cNvGraphicFramePr>
+                  <a:graphicFrameLocks xmlns:a="http://schemas.openxmlformats.org/drawingml/2006/main"/>
+                </wp:cNvGraphicFramePr>
+                <a:graphic xmlns:a="http://schemas.openxmlformats.org/drawingml/2006/main">
+                  <a:graphicData uri="http://schemas.microsoft.com/office/word/2010/wordprocessingShape">
+                    <wps:wsp>
+                      <wps:cNvSpPr txBox="1">
+                        <a:spLocks noChangeArrowheads="1"/>
+                      </wps:cNvSpPr>
+                      <wps:spPr bwMode="auto">
+                        <a:xfrm>
+                          <a:off x="0" y="0"/>
+                          <a:ext cx="2743200" cy="342900"/>
+                        </a:xfrm>
+                        <a:prstGeom prst="rect">
+                          <a:avLst/>
+                        </a:prstGeom>
+                        <a:solidFill>
+                          <a:srgbClr val="FFFFFF"/>
+                        </a:solidFill>
+                        <a:ln w="9525">
+                          <a:noFill/>
+                          <a:miter lim="800000"/>
+                          <a:headEnd/>
+                          <a:tailEnd/>
+                        </a:ln>
+                      </wps:spPr>
+                      <wps:txbx>
+                        <w:txbxContent>
+                          <w:p>
+                            <w:proofErr w:type="spellStart"/>
+                            <w:r>
+                              <w:rPr>
+                                <w:rFonts w:ascii="Arial" w:eastAsia="Arial" w:hAnsi="Arial" w:cs="Arial"/>
+                                <w:sz w:val="28"/>
+                              </w:rPr>
+                              <w:t>To</w:t>
+                            </w:r>
+                            <w:proofErr w:type="spellEnd"/>
+                            <w:r>
+                              <w:rPr>
+                                <w:rFonts w:ascii="Arial" w:eastAsia="Arial" w:hAnsi="Arial" w:cs="Arial"/>
+                                <w:sz w:val="28"/>
+                              </w:rPr>
+                              <w:t>: Prueba</w:t>
+                            </w:r>
+                          </w:p>
+                          <w:p>
+                            <w:pPr>
+                              <w:rPr>
+                                <w:lang w:val="en-US"/>
+                              </w:rPr>
+                            </w:pPr>
+                          </w:p>
+                        </w:txbxContent>
+                      </wps:txbx>
+                      <wps:bodyPr rot="0" vert="horz" wrap="square" lIns="91440" tIns="45720" rIns="91440" bIns="45720" anchor="t" anchorCtr="0">
+                        <a:noAutofit/>
+                      </wps:bodyPr>
+                    </wps:wsp>
+                  </a:graphicData>
+                </a:graphic>
+                <wp14:sizeRelH relativeFrom="margin">
+                  <wp14:pctWidth>0</wp14:pctWidth>
+                </wp14:sizeRelH>
+                <wp14:sizeRelV relativeFrom="margin">
+                  <wp14:pctHeight>0</wp14:pctHeight>
+                </wp14:sizeRelV>
+              </wp:anchor>
+            </w:drawing>
+          </mc:Choice>
+          <mc:Fallback>
+            <w:pict>
+              <v:shape w14:anchorId="292DE7EA" id="_x0000_s1029" type="#_x0000_t202" style="position:absolute;margin-left:0;margin-top:127.5pt;width:3in;height:27pt;z-index:251663360;visibility:visible;mso-wrap-style:square;mso-width-percent:0;mso-height-percent:0;mso-wrap-distance-left:9pt;mso-wrap-distance-top:3.6pt;mso-wrap-distance-right:9pt;mso-wrap-distance-bottom:3.6pt;mso-position-horizontal:center;mso-position-horizontal-relative:margin;mso-position-vertical:absolute;mso-position-vertical-relative:text;mso-width-percent:0;mso-height-percent:0;mso-width-relative:margin;mso-height-relative:margin;v-text-anchor:top" o:gfxdata="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" stroked="f">
+                <v:textbox>
+                  <w:txbxContent>
+                    <w:p>
+                      <w:proofErr w:type="spellStart"/>
+                      <w:r>
+                        <w:rPr>
+                          <w:rFonts w:ascii="Arial" w:eastAsia="Arial" w:hAnsi="Arial" w:cs="Arial"/>
+                          <w:sz w:val="28"/>
+                        </w:rPr>
+                        <w:t>To</w:t>
+                      </w:r>
+                      <w:proofErr w:type="spellEnd"/>
+                      <w:r>
+                        <w:rPr>
+                          <w:rFonts w:ascii="Arial" w:eastAsia="Arial" w:hAnsi="Arial" w:cs="Arial"/>
+                          <w:sz w:val="28"/>
+                        </w:rPr>
+                        <w:t>: Prueba</w:t>
+                      </w:r>
+                    </w:p>
+                    <w:p>
+                      <w:pPr>
+                        <w:rPr>
+                          <w:lang w:val="en-US"/>
+                        </w:rPr>
+                      </w:pPr>
+                    </w:p>
+                  </w:txbxContent>
+                </v:textbox>
+                <w10:wrap type="square" anchorx="margin"/>
+              </v:shape>
             </w:pict>
           </mc:Fallback>
         </mc:AlternateContent>
       </w:r>
     </w:p>
     <w:sectPr>
-      <w:pgSz w:w="5659" w:h="8496" w:code="170"/>
+      <w:pgSz w:w="5760" w:h="8640" w:code="149"/>
       <w:pgMar w:top="1440" w:right="1440" w:bottom="1440" w:left="1440" w:header="720" w:footer="720" w:gutter="0"/>
       <w:cols w:space="720"/>
       <w:docGrid w:linePitch="360"/>
@@ -1207,7 +970,7 @@
   <w:style w:type="paragraph" w:default="1" w:styleId="Normal">
     <w:name w:val="Normal"/>
     <w:qFormat/>
-    <w:rsid w:val="0077504B"/>
+    <w:rsid w:val="00A10FA9"/>
     <w:pPr>
       <w:spacing w:line="278" w:lineRule="auto"/>
     </w:pPr>
@@ -1226,7 +989,7 @@
     <w:link w:val="Heading1Char"/>
     <w:uiPriority w:val="9"/>
     <w:qFormat/>
-    <w:rsid w:val="0077504B"/>
+    <w:rsid w:val="00A10FA9"/>
     <w:pPr>
       <w:keepNext/>
       <w:keepLines/>
@@ -1251,7 +1014,7 @@
     <w:semiHidden/>
     <w:unhideWhenUsed/>
     <w:qFormat/>
-    <w:rsid w:val="0077504B"/>
+    <w:rsid w:val="00A10FA9"/>
     <w:pPr>
       <w:keepNext/>
       <w:keepLines/>
@@ -1276,7 +1039,7 @@
     <w:semiHidden/>
     <w:unhideWhenUsed/>
     <w:qFormat/>
-    <w:rsid w:val="0077504B"/>
+    <w:rsid w:val="00A10FA9"/>
     <w:pPr>
       <w:keepNext/>
       <w:keepLines/>
@@ -1301,7 +1064,7 @@
     <w:semiHidden/>
     <w:unhideWhenUsed/>
     <w:qFormat/>
-    <w:rsid w:val="0077504B"/>
+    <w:rsid w:val="00A10FA9"/>
     <w:pPr>
       <w:keepNext/>
       <w:keepLines/>
@@ -1328,7 +1091,7 @@
     <w:semiHidden/>
     <w:unhideWhenUsed/>
     <w:qFormat/>
-    <w:rsid w:val="0077504B"/>
+    <w:rsid w:val="00A10FA9"/>
     <w:pPr>
       <w:keepNext/>
       <w:keepLines/>
@@ -1353,7 +1116,7 @@
     <w:semiHidden/>
     <w:unhideWhenUsed/>
     <w:qFormat/>
-    <w:rsid w:val="0077504B"/>
+    <w:rsid w:val="00A10FA9"/>
     <w:pPr>
       <w:keepNext/>
       <w:keepLines/>
@@ -1380,7 +1143,7 @@
     <w:semiHidden/>
     <w:unhideWhenUsed/>
     <w:qFormat/>
-    <w:rsid w:val="0077504B"/>
+    <w:rsid w:val="00A10FA9"/>
     <w:pPr>
       <w:keepNext/>
       <w:keepLines/>
@@ -1405,7 +1168,7 @@
     <w:semiHidden/>
     <w:unhideWhenUsed/>
     <w:qFormat/>
-    <w:rsid w:val="0077504B"/>
+    <w:rsid w:val="00A10FA9"/>
     <w:pPr>
       <w:keepNext/>
       <w:keepLines/>
@@ -1432,7 +1195,7 @@
     <w:semiHidden/>
     <w:unhideWhenUsed/>
     <w:qFormat/>
-    <w:rsid w:val="0077504B"/>
+    <w:rsid w:val="00A10FA9"/>
     <w:pPr>
       <w:keepNext/>
       <w:keepLines/>
@@ -1480,7 +1243,7 @@
     <w:basedOn w:val="DefaultParagraphFont"/>
     <w:link w:val="Heading1"/>
     <w:uiPriority w:val="9"/>
-    <w:rsid w:val="0077504B"/>
+    <w:rsid w:val="00A10FA9"/>
     <w:rPr>
       <w:rFonts w:asciiTheme="majorHAnsi" w:eastAsiaTheme="majorEastAsia" w:hAnsiTheme="majorHAnsi" w:cstheme="majorBidi"/>
       <w:color w:val="0F4761" w:themeColor="accent1" w:themeShade="BF"/>
@@ -1494,7 +1257,7 @@
     <w:link w:val="Heading2"/>
     <w:uiPriority w:val="9"/>
     <w:semiHidden/>
-    <w:rsid w:val="0077504B"/>
+    <w:rsid w:val="00A10FA9"/>
     <w:rPr>
       <w:rFonts w:asciiTheme="majorHAnsi" w:eastAsiaTheme="majorEastAsia" w:hAnsiTheme="majorHAnsi" w:cstheme="majorBidi"/>
       <w:color w:val="0F4761" w:themeColor="accent1" w:themeShade="BF"/>
@@ -1508,7 +1271,7 @@
     <w:link w:val="Heading3"/>
     <w:uiPriority w:val="9"/>
     <w:semiHidden/>
-    <w:rsid w:val="0077504B"/>
+    <w:rsid w:val="00A10FA9"/>
     <w:rPr>
       <w:rFonts w:eastAsiaTheme="majorEastAsia" w:cstheme="majorBidi"/>
       <w:color w:val="0F4761" w:themeColor="accent1" w:themeShade="BF"/>
@@ -1522,7 +1285,7 @@
     <w:link w:val="Heading4"/>
     <w:uiPriority w:val="9"/>
     <w:semiHidden/>
-    <w:rsid w:val="0077504B"/>
+    <w:rsid w:val="00A10FA9"/>
     <w:rPr>
       <w:rFonts w:eastAsiaTheme="majorEastAsia" w:cstheme="majorBidi"/>
       <w:i/>
@@ -1536,7 +1299,7 @@
     <w:link w:val="Heading5"/>
     <w:uiPriority w:val="9"/>
     <w:semiHidden/>
-    <w:rsid w:val="0077504B"/>
+    <w:rsid w:val="00A10FA9"/>
     <w:rPr>
       <w:rFonts w:eastAsiaTheme="majorEastAsia" w:cstheme="majorBidi"/>
       <w:color w:val="0F4761" w:themeColor="accent1" w:themeShade="BF"/>
@@ -1548,7 +1311,7 @@
     <w:link w:val="Heading6"/>
     <w:uiPriority w:val="9"/>
     <w:semiHidden/>
-    <w:rsid w:val="0077504B"/>
+    <w:rsid w:val="00A10FA9"/>
     <w:rPr>
       <w:rFonts w:eastAsiaTheme="majorEastAsia" w:cstheme="majorBidi"/>
       <w:i/>
@@ -1562,7 +1325,7 @@
     <w:link w:val="Heading7"/>
     <w:uiPriority w:val="9"/>
     <w:semiHidden/>
-    <w:rsid w:val="0077504B"/>
+    <w:rsid w:val="00A10FA9"/>
     <w:rPr>
       <w:rFonts w:eastAsiaTheme="majorEastAsia" w:cstheme="majorBidi"/>
       <w:color w:val="595959" w:themeColor="text1" w:themeTint="A6"/>
@@ -1574,7 +1337,7 @@
     <w:link w:val="Heading8"/>
     <w:uiPriority w:val="9"/>
     <w:semiHidden/>
-    <w:rsid w:val="0077504B"/>
+    <w:rsid w:val="00A10FA9"/>
     <w:rPr>
       <w:rFonts w:eastAsiaTheme="majorEastAsia" w:cstheme="majorBidi"/>
       <w:i/>
@@ -1588,7 +1351,7 @@
     <w:link w:val="Heading9"/>
     <w:uiPriority w:val="9"/>
     <w:semiHidden/>
-    <w:rsid w:val="0077504B"/>
+    <w:rsid w:val="00A10FA9"/>
     <w:rPr>
       <w:rFonts w:eastAsiaTheme="majorEastAsia" w:cstheme="majorBidi"/>
       <w:color w:val="272727" w:themeColor="text1" w:themeTint="D8"/>
@@ -1601,7 +1364,7 @@
     <w:link w:val="TitleChar"/>
     <w:uiPriority w:val="10"/>
     <w:qFormat/>
-    <w:rsid w:val="0077504B"/>
+    <w:rsid w:val="00A10FA9"/>
     <w:pPr>
       <w:spacing w:after="80" w:line="240" w:lineRule="auto"/>
       <w:contextualSpacing/>
@@ -1620,7 +1383,7 @@
     <w:basedOn w:val="DefaultParagraphFont"/>
     <w:link w:val="Title"/>
     <w:uiPriority w:val="10"/>
-    <w:rsid w:val="0077504B"/>
+    <w:rsid w:val="00A10FA9"/>
     <w:rPr>
       <w:rFonts w:asciiTheme="majorHAnsi" w:eastAsiaTheme="majorEastAsia" w:hAnsiTheme="majorHAnsi" w:cstheme="majorBidi"/>
       <w:spacing w:val="-10"/>
@@ -1636,7 +1399,7 @@
     <w:link w:val="SubtitleChar"/>
     <w:uiPriority w:val="11"/>
     <w:qFormat/>
-    <w:rsid w:val="0077504B"/>
+    <w:rsid w:val="00A10FA9"/>
     <w:pPr>
       <w:numPr>
         <w:ilvl w:val="1"/>
@@ -1658,7 +1421,7 @@
     <w:basedOn w:val="DefaultParagraphFont"/>
     <w:link w:val="Subtitle"/>
     <w:uiPriority w:val="11"/>
-    <w:rsid w:val="0077504B"/>
+    <w:rsid w:val="00A10FA9"/>
     <w:rPr>
       <w:rFonts w:eastAsiaTheme="majorEastAsia" w:cstheme="majorBidi"/>
       <w:color w:val="595959" w:themeColor="text1" w:themeTint="A6"/>
@@ -1674,7 +1437,7 @@
     <w:link w:val="QuoteChar"/>
     <w:uiPriority w:val="29"/>
     <w:qFormat/>
-    <w:rsid w:val="0077504B"/>
+    <w:rsid w:val="00A10FA9"/>
     <w:pPr>
       <w:spacing w:before="160" w:line="259" w:lineRule="auto"/>
       <w:jc w:val="center"/>
@@ -1695,7 +1458,7 @@
     <w:basedOn w:val="DefaultParagraphFont"/>
     <w:link w:val="Quote"/>
     <w:uiPriority w:val="29"/>
-    <w:rsid w:val="0077504B"/>
+    <w:rsid w:val="00A10FA9"/>
     <w:rPr>
       <w:i/>
       <w:iCs/>
@@ -1707,7 +1470,7 @@
     <w:basedOn w:val="Normal"/>
     <w:uiPriority w:val="34"/>
     <w:qFormat/>
-    <w:rsid w:val="0077504B"/>
+    <w:rsid w:val="00A10FA9"/>
     <w:pPr>
       <w:spacing w:line="259" w:lineRule="auto"/>
       <w:ind w:left="720"/>
@@ -1726,7 +1489,7 @@
     <w:basedOn w:val="DefaultParagraphFont"/>
     <w:uiPriority w:val="21"/>
     <w:qFormat/>
-    <w:rsid w:val="0077504B"/>
+    <w:rsid w:val="00A10FA9"/>
     <w:rPr>
       <w:i/>
       <w:iCs/>
@@ -1740,7 +1503,7 @@
     <w:link w:val="IntenseQuoteChar"/>
     <w:uiPriority w:val="30"/>
     <w:qFormat/>
-    <w:rsid w:val="0077504B"/>
+    <w:rsid w:val="00A10FA9"/>
     <w:pPr>
       <w:pBdr>
         <w:top w:val="single" w:sz="4" w:space="10" w:color="0F4761" w:themeColor="accent1" w:themeShade="BF"/>
@@ -1766,7 +1529,7 @@
     <w:basedOn w:val="DefaultParagraphFont"/>
     <w:link w:val="IntenseQuote"/>
     <w:uiPriority w:val="30"/>
-    <w:rsid w:val="0077504B"/>
+    <w:rsid w:val="00A10FA9"/>
     <w:rPr>
       <w:i/>
       <w:iCs/>
@@ -1778,7 +1541,7 @@
     <w:basedOn w:val="DefaultParagraphFont"/>
     <w:uiPriority w:val="32"/>
     <w:qFormat/>
-    <w:rsid w:val="0077504B"/>
+    <w:rsid w:val="00A10FA9"/>
     <w:rPr>
       <w:b/>
       <w:bCs/>

</xml_diff>

<commit_message>
Genera el documento correctamente con los comandos. Falta impresion
</commit_message>
<xml_diff>
--- a/src/main/resources/TicketPlantilla.docx
+++ b/src/main/resources/TicketPlantilla.docx
@@ -57,23 +57,14 @@
                                 <w:lang w:val="en-US"/>
                               </w:rPr>
                             </w:pPr>
-                            <w:proofErr w:type="spellStart"/>
                             <w:r>
                               <w:rPr>
                                 <w:rFonts w:ascii="Arial" w:eastAsia="Arial" w:hAnsi="Arial" w:cs="Arial"/>
                                 <w:sz w:val="34"/>
                                 <w:lang w:val="en-US"/>
                               </w:rPr>
-                              <w:t>Prueba</w:t>
+                              <w:t>District</w:t>
                             </w:r>
-                            <w:proofErr w:type="spellEnd"/>
-                          </w:p>
-                          <w:p>
-                            <w:pPr>
-                              <w:rPr>
-                                <w:lang w:val="en-US"/>
-                              </w:rPr>
-                            </w:pPr>
                           </w:p>
                         </w:txbxContent>
                       </wps:txbx>
@@ -98,7 +89,7 @@
                 <v:stroke joinstyle="miter"/>
                 <v:path gradientshapeok="t" o:connecttype="rect"/>
               </v:shapetype>
-              <v:shape id="Text Box 2" o:spid="_x0000_s1026" type="#_x0000_t202" style="position:absolute;margin-left:0;margin-top:223.25pt;width:3in;height:28.8pt;z-index:251667456;visibility:visible;mso-wrap-style:square;mso-width-percent:0;mso-height-percent:0;mso-wrap-distance-left:9pt;mso-wrap-distance-top:3.6pt;mso-wrap-distance-right:9pt;mso-wrap-distance-bottom:3.6pt;mso-position-horizontal:center;mso-position-horizontal-relative:margin;mso-position-vertical:absolute;mso-position-vertical-relative:text;mso-width-percent:0;mso-height-percent:0;mso-width-relative:margin;mso-height-relative:margin;v-text-anchor:top" o:gfxdata="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" stroked="f">
+              <v:shape id="Text Box 2" o:spid="_x0000_s1026" type="#_x0000_t202" style="position:absolute;margin-left:0;margin-top:223.25pt;width:3in;height:28.8pt;z-index:251667456;visibility:visible;mso-wrap-style:square;mso-width-percent:0;mso-height-percent:0;mso-wrap-distance-left:9pt;mso-wrap-distance-top:3.6pt;mso-wrap-distance-right:9pt;mso-wrap-distance-bottom:3.6pt;mso-position-horizontal:center;mso-position-horizontal-relative:margin;mso-position-vertical:absolute;mso-position-vertical-relative:text;mso-width-percent:0;mso-height-percent:0;mso-width-relative:margin;mso-height-relative:margin;v-text-anchor:top" o:gfxdata="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" stroked="f">
                 <v:textbox>
                   <w:txbxContent>
                     <w:p>
@@ -107,23 +98,14 @@
                           <w:lang w:val="en-US"/>
                         </w:rPr>
                       </w:pPr>
-                      <w:proofErr w:type="spellStart"/>
                       <w:r>
                         <w:rPr>
                           <w:rFonts w:ascii="Arial" w:eastAsia="Arial" w:hAnsi="Arial" w:cs="Arial"/>
                           <w:sz w:val="34"/>
                           <w:lang w:val="en-US"/>
                         </w:rPr>
-                        <w:t>Prueba</w:t>
+                        <w:t>District</w:t>
                       </w:r>
-                      <w:proofErr w:type="spellEnd"/>
-                    </w:p>
-                    <w:p>
-                      <w:pPr>
-                        <w:rPr>
-                          <w:lang w:val="en-US"/>
-                        </w:rPr>
-                      </w:pPr>
                     </w:p>
                   </w:txbxContent>
                 </v:textbox>
@@ -295,7 +277,7 @@
           </mc:Choice>
           <mc:Fallback>
             <w:pict>
-              <v:shape w14:anchorId="5D921239" id="_x0000_s1027" type="#_x0000_t202" style="position:absolute;margin-left:0;margin-top:209.25pt;width:3in;height:18pt;z-index:251665408;visibility:visible;mso-wrap-style:square;mso-width-percent:0;mso-height-percent:0;mso-wrap-distance-left:9pt;mso-wrap-distance-top:3.6pt;mso-wrap-distance-right:9pt;mso-wrap-distance-bottom:3.6pt;mso-position-horizontal:center;mso-position-horizontal-relative:margin;mso-position-vertical:absolute;mso-position-vertical-relative:text;mso-width-percent:0;mso-height-percent:0;mso-width-relative:margin;mso-height-relative:margin;v-text-anchor:top" o:gfxdata="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" stroked="f">
+              <v:shape w14:anchorId="5D921239" id="_x0000_s1027" type="#_x0000_t202" style="position:absolute;margin-left:0;margin-top:209.25pt;width:3in;height:18pt;z-index:251665408;visibility:visible;mso-wrap-style:square;mso-width-percent:0;mso-height-percent:0;mso-wrap-distance-left:9pt;mso-wrap-distance-top:3.6pt;mso-wrap-distance-right:9pt;mso-wrap-distance-bottom:3.6pt;mso-position-horizontal:center;mso-position-horizontal-relative:margin;mso-position-vertical:absolute;mso-position-vertical-relative:text;mso-width-percent:0;mso-height-percent:0;mso-width-relative:margin;mso-height-relative:margin;v-text-anchor:top" o:gfxdata="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" stroked="f">
                 <v:textbox>
                   <w:txbxContent>
                     <w:p>
@@ -383,7 +365,7 @@
                                 <w:sz w:val="34"/>
                                 <w:lang w:val="en-US"/>
                               </w:rPr>
-                              <w:t>LOOP PRUEBA</w:t>
+                              <w:t>PRUEBA</w:t>
                             </w:r>
                           </w:p>
                         </w:txbxContent>
@@ -405,7 +387,7 @@
           </mc:Choice>
           <mc:Fallback>
             <w:pict>
-              <v:shape w14:anchorId="7E23E04B" id="_x0000_s1028" type="#_x0000_t202" style="position:absolute;margin-left:0;margin-top:30.75pt;width:3in;height:54pt;z-index:251661312;visibility:visible;mso-wrap-style:square;mso-width-percent:0;mso-height-percent:0;mso-wrap-distance-left:9pt;mso-wrap-distance-top:3.6pt;mso-wrap-distance-right:9pt;mso-wrap-distance-bottom:3.6pt;mso-position-horizontal:center;mso-position-horizontal-relative:margin;mso-position-vertical:absolute;mso-position-vertical-relative:text;mso-width-percent:0;mso-height-percent:0;mso-width-relative:margin;mso-height-relative:margin;v-text-anchor:top" o:gfxdata="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" stroked="f">
+              <v:shape w14:anchorId="7E23E04B" id="_x0000_s1028" type="#_x0000_t202" style="position:absolute;margin-left:0;margin-top:30.75pt;width:3in;height:54pt;z-index:251661312;visibility:visible;mso-wrap-style:square;mso-width-percent:0;mso-height-percent:0;mso-wrap-distance-left:9pt;mso-wrap-distance-top:3.6pt;mso-wrap-distance-right:9pt;mso-wrap-distance-bottom:3.6pt;mso-position-horizontal:center;mso-position-horizontal-relative:margin;mso-position-vertical:absolute;mso-position-vertical-relative:text;mso-width-percent:0;mso-height-percent:0;mso-width-relative:margin;mso-height-relative:margin;v-text-anchor:top" o:gfxdata="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" stroked="f">
                 <v:textbox>
                   <w:txbxContent>
                     <w:p>
@@ -421,7 +403,7 @@
                           <w:sz w:val="34"/>
                           <w:lang w:val="en-US"/>
                         </w:rPr>
-                        <w:t>LOOP PRUEBA</w:t>
+                        <w:t>PRUEBA</w:t>
                       </w:r>
                     </w:p>
                   </w:txbxContent>
@@ -481,29 +463,27 @@
                       <wps:txbx>
                         <w:txbxContent>
                           <w:p>
-                            <w:proofErr w:type="spellStart"/>
-                            <w:r>
-                              <w:rPr>
-                                <w:rFonts w:ascii="Arial" w:eastAsia="Arial" w:hAnsi="Arial" w:cs="Arial"/>
-                                <w:sz w:val="28"/>
-                              </w:rPr>
-                              <w:t>To</w:t>
-                            </w:r>
-                            <w:proofErr w:type="spellEnd"/>
-                            <w:r>
-                              <w:rPr>
-                                <w:rFonts w:ascii="Arial" w:eastAsia="Arial" w:hAnsi="Arial" w:cs="Arial"/>
-                                <w:sz w:val="28"/>
-                              </w:rPr>
-                              <w:t>: Prueba</w:t>
-                            </w:r>
-                          </w:p>
-                          <w:p>
                             <w:pPr>
                               <w:rPr>
                                 <w:lang w:val="en-US"/>
                               </w:rPr>
                             </w:pPr>
+                            <w:r>
+                              <w:rPr>
+                                <w:rFonts w:ascii="Arial" w:eastAsia="Arial" w:hAnsi="Arial" w:cs="Arial"/>
+                                <w:sz w:val="28"/>
+                                <w:lang w:val="en-US"/>
+                              </w:rPr>
+                              <w:t xml:space="preserve">To: </w:t>
+                            </w:r>
+                            <w:r>
+                              <w:rPr>
+                                <w:rFonts w:ascii="Arial" w:eastAsia="Arial" w:hAnsi="Arial" w:cs="Arial"/>
+                                <w:sz w:val="28"/>
+                                <w:lang w:val="en-US"/>
+                              </w:rPr>
+                              <w:t>Client</w:t>
+                            </w:r>
                           </w:p>
                         </w:txbxContent>
                       </wps:txbx>
@@ -524,33 +504,31 @@
           </mc:Choice>
           <mc:Fallback>
             <w:pict>
-              <v:shape w14:anchorId="292DE7EA" id="_x0000_s1029" type="#_x0000_t202" style="position:absolute;margin-left:0;margin-top:127.5pt;width:3in;height:27pt;z-index:251663360;visibility:visible;mso-wrap-style:square;mso-width-percent:0;mso-height-percent:0;mso-wrap-distance-left:9pt;mso-wrap-distance-top:3.6pt;mso-wrap-distance-right:9pt;mso-wrap-distance-bottom:3.6pt;mso-position-horizontal:center;mso-position-horizontal-relative:margin;mso-position-vertical:absolute;mso-position-vertical-relative:text;mso-width-percent:0;mso-height-percent:0;mso-width-relative:margin;mso-height-relative:margin;v-text-anchor:top" o:gfxdata="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" stroked="f">
+              <v:shape w14:anchorId="292DE7EA" id="_x0000_s1029" type="#_x0000_t202" style="position:absolute;margin-left:0;margin-top:127.5pt;width:3in;height:27pt;z-index:251663360;visibility:visible;mso-wrap-style:square;mso-width-percent:0;mso-height-percent:0;mso-wrap-distance-left:9pt;mso-wrap-distance-top:3.6pt;mso-wrap-distance-right:9pt;mso-wrap-distance-bottom:3.6pt;mso-position-horizontal:center;mso-position-horizontal-relative:margin;mso-position-vertical:absolute;mso-position-vertical-relative:text;mso-width-percent:0;mso-height-percent:0;mso-width-relative:margin;mso-height-relative:margin;v-text-anchor:top" o:gfxdata="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" stroked="f">
                 <v:textbox>
                   <w:txbxContent>
-                    <w:p>
-                      <w:proofErr w:type="spellStart"/>
-                      <w:r>
-                        <w:rPr>
-                          <w:rFonts w:ascii="Arial" w:eastAsia="Arial" w:hAnsi="Arial" w:cs="Arial"/>
-                          <w:sz w:val="28"/>
-                        </w:rPr>
-                        <w:t>To</w:t>
-                      </w:r>
-                      <w:proofErr w:type="spellEnd"/>
-                      <w:r>
-                        <w:rPr>
-                          <w:rFonts w:ascii="Arial" w:eastAsia="Arial" w:hAnsi="Arial" w:cs="Arial"/>
-                          <w:sz w:val="28"/>
-                        </w:rPr>
-                        <w:t>: Prueba</w:t>
-                      </w:r>
-                    </w:p>
                     <w:p>
                       <w:pPr>
                         <w:rPr>
                           <w:lang w:val="en-US"/>
                         </w:rPr>
                       </w:pPr>
+                      <w:r>
+                        <w:rPr>
+                          <w:rFonts w:ascii="Arial" w:eastAsia="Arial" w:hAnsi="Arial" w:cs="Arial"/>
+                          <w:sz w:val="28"/>
+                          <w:lang w:val="en-US"/>
+                        </w:rPr>
+                        <w:t xml:space="preserve">To: </w:t>
+                      </w:r>
+                      <w:r>
+                        <w:rPr>
+                          <w:rFonts w:ascii="Arial" w:eastAsia="Arial" w:hAnsi="Arial" w:cs="Arial"/>
+                          <w:sz w:val="28"/>
+                          <w:lang w:val="en-US"/>
+                        </w:rPr>
+                        <w:t>Client</w:t>
+                      </w:r>
                     </w:p>
                   </w:txbxContent>
                 </v:textbox>

</xml_diff>